<commit_message>
Update Documentatie Customerproject Nathan & Nino.docx
</commit_message>
<xml_diff>
--- a/Documentatie Customerproject Nathan & Nino.docx
+++ b/Documentatie Customerproject Nathan & Nino.docx
@@ -4,7 +4,7 @@
   <w:body>
     <w:p>
       <w:pPr>
-        <w:pStyle w:val="Kop1"/>
+        <w:pStyle w:val="Heading1"/>
         <w:rPr>
           <w:b/>
           <w:color w:val="auto"/>
@@ -81,7 +81,7 @@
     </w:p>
     <w:p>
       <w:pPr>
-        <w:pStyle w:val="Lijstalinea"/>
+        <w:pStyle w:val="ListParagraph"/>
         <w:numPr>
           <w:ilvl w:val="0"/>
           <w:numId w:val="1"/>
@@ -93,7 +93,7 @@
     </w:p>
     <w:p>
       <w:pPr>
-        <w:pStyle w:val="Lijstalinea"/>
+        <w:pStyle w:val="ListParagraph"/>
         <w:numPr>
           <w:ilvl w:val="0"/>
           <w:numId w:val="1"/>
@@ -105,7 +105,7 @@
     </w:p>
     <w:p>
       <w:pPr>
-        <w:pStyle w:val="Lijstalinea"/>
+        <w:pStyle w:val="ListParagraph"/>
         <w:numPr>
           <w:ilvl w:val="0"/>
           <w:numId w:val="1"/>
@@ -117,7 +117,7 @@
     </w:p>
     <w:p>
       <w:pPr>
-        <w:pStyle w:val="Lijstalinea"/>
+        <w:pStyle w:val="ListParagraph"/>
         <w:numPr>
           <w:ilvl w:val="0"/>
           <w:numId w:val="1"/>
@@ -129,7 +129,7 @@
     </w:p>
     <w:p>
       <w:pPr>
-        <w:pStyle w:val="Lijstalinea"/>
+        <w:pStyle w:val="ListParagraph"/>
         <w:numPr>
           <w:ilvl w:val="0"/>
           <w:numId w:val="1"/>
@@ -141,7 +141,7 @@
     </w:p>
     <w:p>
       <w:pPr>
-        <w:pStyle w:val="Lijstalinea"/>
+        <w:pStyle w:val="ListParagraph"/>
         <w:numPr>
           <w:ilvl w:val="0"/>
           <w:numId w:val="1"/>
@@ -153,7 +153,7 @@
     </w:p>
     <w:p>
       <w:pPr>
-        <w:pStyle w:val="Lijstalinea"/>
+        <w:pStyle w:val="ListParagraph"/>
         <w:numPr>
           <w:ilvl w:val="0"/>
           <w:numId w:val="1"/>
@@ -173,11 +173,68 @@
       </w:r>
     </w:p>
     <w:p>
-      <w:r>
-        <w:t xml:space="preserve">? </w:t>
+      <w:pPr>
+        <w:pStyle w:val="ListParagraph"/>
+        <w:numPr>
+          <w:ilvl w:val="0"/>
+          <w:numId w:val="13"/>
+        </w:numPr>
+      </w:pPr>
+      <w:r>
+        <w:t>Dry Principe</w:t>
       </w:r>
     </w:p>
-    <w:p/>
+    <w:p>
+      <w:pPr>
+        <w:pStyle w:val="ListParagraph"/>
+        <w:numPr>
+          <w:ilvl w:val="0"/>
+          <w:numId w:val="13"/>
+        </w:numPr>
+      </w:pPr>
+      <w:r>
+        <w:t>Database Functie</w:t>
+      </w:r>
+    </w:p>
+    <w:p>
+      <w:pPr>
+        <w:pStyle w:val="ListParagraph"/>
+        <w:numPr>
+          <w:ilvl w:val="0"/>
+          <w:numId w:val="13"/>
+        </w:numPr>
+        <w:rPr>
+          <w:lang w:val="en-GB"/>
+        </w:rPr>
+      </w:pPr>
+      <w:r>
+        <w:rPr>
+          <w:lang w:val="en-GB"/>
+        </w:rPr>
+        <w:t xml:space="preserve">Connection string in de </w:t>
+      </w:r>
+      <w:proofErr w:type="spellStart"/>
+      <w:r>
+        <w:rPr>
+          <w:lang w:val="en-GB"/>
+        </w:rPr>
+        <w:t>a</w:t>
+      </w:r>
+      <w:r>
+        <w:rPr>
+          <w:lang w:val="en-GB"/>
+        </w:rPr>
+        <w:t>pp.config</w:t>
+      </w:r>
+      <w:proofErr w:type="spellEnd"/>
+    </w:p>
+    <w:p>
+      <w:pPr>
+        <w:rPr>
+          <w:lang w:val="en-GB"/>
+        </w:rPr>
+      </w:pPr>
+    </w:p>
     <w:p>
       <w:pPr>
         <w:rPr>
@@ -194,8 +251,27 @@
       </w:r>
     </w:p>
     <w:p>
-      <w:r>
-        <w:t>?</w:t>
+      <w:pPr>
+        <w:pStyle w:val="ListParagraph"/>
+        <w:numPr>
+          <w:ilvl w:val="0"/>
+          <w:numId w:val="14"/>
+        </w:numPr>
+      </w:pPr>
+      <w:r>
+        <w:t>Docenten lijst</w:t>
+      </w:r>
+    </w:p>
+    <w:p>
+      <w:pPr>
+        <w:pStyle w:val="ListParagraph"/>
+        <w:numPr>
+          <w:ilvl w:val="0"/>
+          <w:numId w:val="14"/>
+        </w:numPr>
+      </w:pPr>
+      <w:r>
+        <w:t>Studenten lijst</w:t>
       </w:r>
     </w:p>
     <w:p/>
@@ -209,10 +285,9 @@
     <w:p/>
     <w:p/>
     <w:p/>
-    <w:p/>
     <w:p>
       <w:pPr>
-        <w:pStyle w:val="Kop2"/>
+        <w:pStyle w:val="Heading2"/>
         <w:rPr>
           <w:b/>
           <w:color w:val="auto"/>
@@ -225,6 +300,7 @@
       <w:bookmarkStart w:id="1" w:name="_Toc4052739"/>
       <w:bookmarkStart w:id="2" w:name="_Toc4057635"/>
       <w:bookmarkStart w:id="3" w:name="_Toc6311626"/>
+      <w:proofErr w:type="gramStart"/>
       <w:r>
         <w:rPr>
           <w:b/>
@@ -234,17 +310,17 @@
           <w:sz w:val="56"/>
           <w:szCs w:val="56"/>
         </w:rPr>
-        <w:lastRenderedPageBreak/>
         <w:t>Project plan</w:t>
       </w:r>
       <w:bookmarkEnd w:id="1"/>
       <w:bookmarkEnd w:id="2"/>
       <w:bookmarkEnd w:id="3"/>
+      <w:proofErr w:type="gramEnd"/>
     </w:p>
     <w:p/>
     <w:p>
       <w:pPr>
-        <w:pStyle w:val="Titel"/>
+        <w:pStyle w:val="Title"/>
         <w:rPr>
           <w:sz w:val="44"/>
         </w:rPr>
@@ -296,22 +372,863 @@
     </w:p>
     <w:p>
       <w:pPr>
+        <w:pStyle w:val="NormalWeb"/>
+        <w:rPr>
+          <w:rFonts w:asciiTheme="minorHAnsi" w:hAnsiTheme="minorHAnsi" w:cstheme="minorHAnsi"/>
+          <w:color w:val="000000"/>
+          <w:sz w:val="22"/>
+          <w:szCs w:val="22"/>
+        </w:rPr>
+      </w:pPr>
+      <w:r>
+        <w:rPr>
+          <w:rFonts w:asciiTheme="minorHAnsi" w:hAnsiTheme="minorHAnsi" w:cstheme="minorHAnsi"/>
+          <w:color w:val="000000"/>
+          <w:sz w:val="22"/>
+          <w:szCs w:val="22"/>
+        </w:rPr>
+        <w:t xml:space="preserve">In de </w:t>
+      </w:r>
+      <w:proofErr w:type="spellStart"/>
+      <w:r>
+        <w:rPr>
+          <w:rFonts w:asciiTheme="minorHAnsi" w:hAnsiTheme="minorHAnsi" w:cstheme="minorHAnsi"/>
+          <w:color w:val="000000"/>
+          <w:sz w:val="22"/>
+          <w:szCs w:val="22"/>
+        </w:rPr>
+        <w:t>eerste</w:t>
+      </w:r>
+      <w:proofErr w:type="spellEnd"/>
+      <w:r>
+        <w:rPr>
+          <w:rFonts w:asciiTheme="minorHAnsi" w:hAnsiTheme="minorHAnsi" w:cstheme="minorHAnsi"/>
+          <w:color w:val="000000"/>
+          <w:sz w:val="22"/>
+          <w:szCs w:val="22"/>
+        </w:rPr>
+        <w:t xml:space="preserve"> sprint </w:t>
+      </w:r>
+      <w:proofErr w:type="spellStart"/>
+      <w:r>
+        <w:rPr>
+          <w:rFonts w:asciiTheme="minorHAnsi" w:hAnsiTheme="minorHAnsi" w:cstheme="minorHAnsi"/>
+          <w:color w:val="000000"/>
+          <w:sz w:val="22"/>
+          <w:szCs w:val="22"/>
+        </w:rPr>
+        <w:t>ga</w:t>
+      </w:r>
+      <w:r>
+        <w:rPr>
+          <w:rFonts w:asciiTheme="minorHAnsi" w:hAnsiTheme="minorHAnsi" w:cstheme="minorHAnsi"/>
+          <w:color w:val="000000"/>
+          <w:sz w:val="22"/>
+          <w:szCs w:val="22"/>
+          <w:lang w:val="nl-NL"/>
+        </w:rPr>
+        <w:t>an</w:t>
+      </w:r>
+      <w:proofErr w:type="spellEnd"/>
+      <w:r>
+        <w:rPr>
+          <w:rFonts w:asciiTheme="minorHAnsi" w:hAnsiTheme="minorHAnsi" w:cstheme="minorHAnsi"/>
+          <w:color w:val="000000"/>
+          <w:sz w:val="22"/>
+          <w:szCs w:val="22"/>
+        </w:rPr>
+        <w:t xml:space="preserve"> </w:t>
+      </w:r>
+      <w:r>
+        <w:rPr>
+          <w:rFonts w:asciiTheme="minorHAnsi" w:hAnsiTheme="minorHAnsi" w:cstheme="minorHAnsi"/>
+          <w:color w:val="000000"/>
+          <w:sz w:val="22"/>
+          <w:szCs w:val="22"/>
+          <w:lang w:val="nl-NL"/>
+        </w:rPr>
+        <w:t>wij</w:t>
+      </w:r>
+      <w:r>
+        <w:rPr>
+          <w:rFonts w:asciiTheme="minorHAnsi" w:hAnsiTheme="minorHAnsi" w:cstheme="minorHAnsi"/>
+          <w:color w:val="000000"/>
+          <w:sz w:val="22"/>
+          <w:szCs w:val="22"/>
+        </w:rPr>
+        <w:t xml:space="preserve"> de </w:t>
+      </w:r>
+      <w:proofErr w:type="spellStart"/>
+      <w:r>
+        <w:rPr>
+          <w:rFonts w:asciiTheme="minorHAnsi" w:hAnsiTheme="minorHAnsi" w:cstheme="minorHAnsi"/>
+          <w:color w:val="000000"/>
+          <w:sz w:val="22"/>
+          <w:szCs w:val="22"/>
+        </w:rPr>
+        <w:t>volgende</w:t>
+      </w:r>
+      <w:proofErr w:type="spellEnd"/>
+      <w:r>
+        <w:rPr>
+          <w:rFonts w:asciiTheme="minorHAnsi" w:hAnsiTheme="minorHAnsi" w:cstheme="minorHAnsi"/>
+          <w:color w:val="000000"/>
+          <w:sz w:val="22"/>
+          <w:szCs w:val="22"/>
+        </w:rPr>
+        <w:t xml:space="preserve"> </w:t>
+      </w:r>
+      <w:proofErr w:type="spellStart"/>
+      <w:r>
+        <w:rPr>
+          <w:rFonts w:asciiTheme="minorHAnsi" w:hAnsiTheme="minorHAnsi" w:cstheme="minorHAnsi"/>
+          <w:color w:val="000000"/>
+          <w:sz w:val="22"/>
+          <w:szCs w:val="22"/>
+        </w:rPr>
+        <w:t>dingen</w:t>
+      </w:r>
+      <w:proofErr w:type="spellEnd"/>
+      <w:r>
+        <w:rPr>
+          <w:rFonts w:asciiTheme="minorHAnsi" w:hAnsiTheme="minorHAnsi" w:cstheme="minorHAnsi"/>
+          <w:color w:val="000000"/>
+          <w:sz w:val="22"/>
+          <w:szCs w:val="22"/>
+        </w:rPr>
+        <w:t xml:space="preserve"> </w:t>
+      </w:r>
+      <w:proofErr w:type="spellStart"/>
+      <w:r>
+        <w:rPr>
+          <w:rFonts w:asciiTheme="minorHAnsi" w:hAnsiTheme="minorHAnsi" w:cstheme="minorHAnsi"/>
+          <w:color w:val="000000"/>
+          <w:sz w:val="22"/>
+          <w:szCs w:val="22"/>
+        </w:rPr>
+        <w:t>maken</w:t>
+      </w:r>
+      <w:proofErr w:type="spellEnd"/>
+      <w:r>
+        <w:rPr>
+          <w:rFonts w:asciiTheme="minorHAnsi" w:hAnsiTheme="minorHAnsi" w:cstheme="minorHAnsi"/>
+          <w:color w:val="000000"/>
+          <w:sz w:val="22"/>
+          <w:szCs w:val="22"/>
+        </w:rPr>
+        <w:t>:</w:t>
+      </w:r>
+    </w:p>
+    <w:p>
+      <w:pPr>
+        <w:pStyle w:val="NormalWeb"/>
+        <w:rPr>
+          <w:rFonts w:asciiTheme="minorHAnsi" w:hAnsiTheme="minorHAnsi" w:cstheme="minorHAnsi"/>
+          <w:color w:val="000000"/>
+          <w:sz w:val="22"/>
+          <w:szCs w:val="22"/>
+        </w:rPr>
+      </w:pPr>
+      <w:r>
+        <w:rPr>
+          <w:rFonts w:asciiTheme="minorHAnsi" w:hAnsiTheme="minorHAnsi" w:cstheme="minorHAnsi"/>
+          <w:color w:val="000000"/>
+          <w:sz w:val="22"/>
+          <w:szCs w:val="22"/>
+        </w:rPr>
+        <w:t xml:space="preserve">· Windows form </w:t>
+      </w:r>
+      <w:proofErr w:type="spellStart"/>
+      <w:r>
+        <w:rPr>
+          <w:rFonts w:asciiTheme="minorHAnsi" w:hAnsiTheme="minorHAnsi" w:cstheme="minorHAnsi"/>
+          <w:color w:val="000000"/>
+          <w:sz w:val="22"/>
+          <w:szCs w:val="22"/>
+        </w:rPr>
+        <w:t>maken</w:t>
+      </w:r>
+      <w:proofErr w:type="spellEnd"/>
+      <w:r>
+        <w:rPr>
+          <w:rFonts w:asciiTheme="minorHAnsi" w:hAnsiTheme="minorHAnsi" w:cstheme="minorHAnsi"/>
+          <w:color w:val="000000"/>
+          <w:sz w:val="22"/>
+          <w:szCs w:val="22"/>
+        </w:rPr>
+        <w:t xml:space="preserve"> </w:t>
+      </w:r>
+      <w:proofErr w:type="spellStart"/>
+      <w:r>
+        <w:rPr>
+          <w:rFonts w:asciiTheme="minorHAnsi" w:hAnsiTheme="minorHAnsi" w:cstheme="minorHAnsi"/>
+          <w:color w:val="000000"/>
+          <w:sz w:val="22"/>
+          <w:szCs w:val="22"/>
+        </w:rPr>
+        <w:t>voor</w:t>
+      </w:r>
+      <w:proofErr w:type="spellEnd"/>
+      <w:r>
+        <w:rPr>
+          <w:rFonts w:asciiTheme="minorHAnsi" w:hAnsiTheme="minorHAnsi" w:cstheme="minorHAnsi"/>
+          <w:color w:val="000000"/>
+          <w:sz w:val="22"/>
+          <w:szCs w:val="22"/>
+        </w:rPr>
+        <w:t xml:space="preserve"> de </w:t>
+      </w:r>
+      <w:proofErr w:type="spellStart"/>
+      <w:r>
+        <w:rPr>
+          <w:rFonts w:asciiTheme="minorHAnsi" w:hAnsiTheme="minorHAnsi" w:cstheme="minorHAnsi"/>
+          <w:color w:val="000000"/>
+          <w:sz w:val="22"/>
+          <w:szCs w:val="22"/>
+        </w:rPr>
+        <w:t>gebruiker</w:t>
+      </w:r>
+      <w:proofErr w:type="spellEnd"/>
+      <w:r>
+        <w:rPr>
+          <w:rFonts w:asciiTheme="minorHAnsi" w:hAnsiTheme="minorHAnsi" w:cstheme="minorHAnsi"/>
+          <w:color w:val="000000"/>
+          <w:sz w:val="22"/>
+          <w:szCs w:val="22"/>
+        </w:rPr>
+        <w:t>.</w:t>
+      </w:r>
+      <w:bookmarkStart w:id="4" w:name="_GoBack"/>
+      <w:bookmarkEnd w:id="4"/>
+    </w:p>
+    <w:p>
+      <w:pPr>
+        <w:pStyle w:val="NormalWeb"/>
+        <w:rPr>
+          <w:rFonts w:asciiTheme="minorHAnsi" w:hAnsiTheme="minorHAnsi" w:cstheme="minorHAnsi"/>
+          <w:color w:val="000000"/>
+          <w:sz w:val="22"/>
+          <w:szCs w:val="22"/>
+        </w:rPr>
+      </w:pPr>
+      <w:r>
+        <w:rPr>
+          <w:rFonts w:asciiTheme="minorHAnsi" w:hAnsiTheme="minorHAnsi" w:cstheme="minorHAnsi"/>
+          <w:color w:val="000000"/>
+          <w:sz w:val="22"/>
+          <w:szCs w:val="22"/>
+        </w:rPr>
+        <w:t xml:space="preserve">In de </w:t>
+      </w:r>
+      <w:proofErr w:type="spellStart"/>
+      <w:r>
+        <w:rPr>
+          <w:rFonts w:asciiTheme="minorHAnsi" w:hAnsiTheme="minorHAnsi" w:cstheme="minorHAnsi"/>
+          <w:color w:val="000000"/>
+          <w:sz w:val="22"/>
+          <w:szCs w:val="22"/>
+        </w:rPr>
+        <w:t>tweede</w:t>
+      </w:r>
+      <w:proofErr w:type="spellEnd"/>
+      <w:r>
+        <w:rPr>
+          <w:rFonts w:asciiTheme="minorHAnsi" w:hAnsiTheme="minorHAnsi" w:cstheme="minorHAnsi"/>
+          <w:color w:val="000000"/>
+          <w:sz w:val="22"/>
+          <w:szCs w:val="22"/>
+        </w:rPr>
+        <w:t xml:space="preserve"> sprint </w:t>
+      </w:r>
+      <w:proofErr w:type="spellStart"/>
+      <w:r>
+        <w:rPr>
+          <w:rFonts w:asciiTheme="minorHAnsi" w:hAnsiTheme="minorHAnsi" w:cstheme="minorHAnsi"/>
+          <w:color w:val="000000"/>
+          <w:sz w:val="22"/>
+          <w:szCs w:val="22"/>
+        </w:rPr>
+        <w:t>ga</w:t>
+      </w:r>
+      <w:r>
+        <w:rPr>
+          <w:rFonts w:asciiTheme="minorHAnsi" w:hAnsiTheme="minorHAnsi" w:cstheme="minorHAnsi"/>
+          <w:color w:val="000000"/>
+          <w:sz w:val="22"/>
+          <w:szCs w:val="22"/>
+          <w:lang w:val="nl-NL"/>
+        </w:rPr>
+        <w:t>an</w:t>
+      </w:r>
+      <w:proofErr w:type="spellEnd"/>
+      <w:r>
+        <w:rPr>
+          <w:rFonts w:asciiTheme="minorHAnsi" w:hAnsiTheme="minorHAnsi" w:cstheme="minorHAnsi"/>
+          <w:color w:val="000000"/>
+          <w:sz w:val="22"/>
+          <w:szCs w:val="22"/>
+        </w:rPr>
+        <w:t xml:space="preserve"> </w:t>
+      </w:r>
+      <w:r>
+        <w:rPr>
+          <w:rFonts w:asciiTheme="minorHAnsi" w:hAnsiTheme="minorHAnsi" w:cstheme="minorHAnsi"/>
+          <w:color w:val="000000"/>
+          <w:sz w:val="22"/>
+          <w:szCs w:val="22"/>
+          <w:lang w:val="nl-NL"/>
+        </w:rPr>
+        <w:t>wij</w:t>
+      </w:r>
+      <w:r>
+        <w:rPr>
+          <w:rFonts w:asciiTheme="minorHAnsi" w:hAnsiTheme="minorHAnsi" w:cstheme="minorHAnsi"/>
+          <w:color w:val="000000"/>
+          <w:sz w:val="22"/>
+          <w:szCs w:val="22"/>
+        </w:rPr>
+        <w:t xml:space="preserve"> de </w:t>
+      </w:r>
+      <w:proofErr w:type="spellStart"/>
+      <w:r>
+        <w:rPr>
+          <w:rFonts w:asciiTheme="minorHAnsi" w:hAnsiTheme="minorHAnsi" w:cstheme="minorHAnsi"/>
+          <w:color w:val="000000"/>
+          <w:sz w:val="22"/>
+          <w:szCs w:val="22"/>
+        </w:rPr>
+        <w:t>volgende</w:t>
+      </w:r>
+      <w:proofErr w:type="spellEnd"/>
+      <w:r>
+        <w:rPr>
+          <w:rFonts w:asciiTheme="minorHAnsi" w:hAnsiTheme="minorHAnsi" w:cstheme="minorHAnsi"/>
+          <w:color w:val="000000"/>
+          <w:sz w:val="22"/>
+          <w:szCs w:val="22"/>
+        </w:rPr>
+        <w:t xml:space="preserve"> </w:t>
+      </w:r>
+      <w:proofErr w:type="spellStart"/>
+      <w:r>
+        <w:rPr>
+          <w:rFonts w:asciiTheme="minorHAnsi" w:hAnsiTheme="minorHAnsi" w:cstheme="minorHAnsi"/>
+          <w:color w:val="000000"/>
+          <w:sz w:val="22"/>
+          <w:szCs w:val="22"/>
+        </w:rPr>
+        <w:t>dingen</w:t>
+      </w:r>
+      <w:proofErr w:type="spellEnd"/>
+      <w:r>
+        <w:rPr>
+          <w:rFonts w:asciiTheme="minorHAnsi" w:hAnsiTheme="minorHAnsi" w:cstheme="minorHAnsi"/>
+          <w:color w:val="000000"/>
+          <w:sz w:val="22"/>
+          <w:szCs w:val="22"/>
+        </w:rPr>
+        <w:t xml:space="preserve"> </w:t>
+      </w:r>
+      <w:proofErr w:type="spellStart"/>
+      <w:r>
+        <w:rPr>
+          <w:rFonts w:asciiTheme="minorHAnsi" w:hAnsiTheme="minorHAnsi" w:cstheme="minorHAnsi"/>
+          <w:color w:val="000000"/>
+          <w:sz w:val="22"/>
+          <w:szCs w:val="22"/>
+        </w:rPr>
+        <w:t>maken</w:t>
+      </w:r>
+      <w:proofErr w:type="spellEnd"/>
+      <w:r>
+        <w:rPr>
+          <w:rFonts w:asciiTheme="minorHAnsi" w:hAnsiTheme="minorHAnsi" w:cstheme="minorHAnsi"/>
+          <w:color w:val="000000"/>
+          <w:sz w:val="22"/>
+          <w:szCs w:val="22"/>
+        </w:rPr>
+        <w:t>:</w:t>
+      </w:r>
+    </w:p>
+    <w:p>
+      <w:pPr>
+        <w:pStyle w:val="NormalWeb"/>
+        <w:rPr>
+          <w:rFonts w:asciiTheme="minorHAnsi" w:hAnsiTheme="minorHAnsi" w:cstheme="minorHAnsi"/>
+          <w:color w:val="000000"/>
+          <w:sz w:val="22"/>
+          <w:szCs w:val="22"/>
+        </w:rPr>
+      </w:pPr>
+      <w:r>
+        <w:rPr>
+          <w:rFonts w:asciiTheme="minorHAnsi" w:hAnsiTheme="minorHAnsi" w:cstheme="minorHAnsi"/>
+          <w:color w:val="000000"/>
+          <w:sz w:val="22"/>
+          <w:szCs w:val="22"/>
+        </w:rPr>
+        <w:t xml:space="preserve">· </w:t>
+      </w:r>
+      <w:proofErr w:type="spellStart"/>
+      <w:r>
+        <w:rPr>
+          <w:rFonts w:asciiTheme="minorHAnsi" w:hAnsiTheme="minorHAnsi" w:cstheme="minorHAnsi"/>
+          <w:color w:val="000000"/>
+          <w:sz w:val="22"/>
+          <w:szCs w:val="22"/>
+        </w:rPr>
+        <w:t>GetCandidate</w:t>
+      </w:r>
+      <w:proofErr w:type="spellEnd"/>
+      <w:r>
+        <w:rPr>
+          <w:rFonts w:asciiTheme="minorHAnsi" w:hAnsiTheme="minorHAnsi" w:cstheme="minorHAnsi"/>
+          <w:color w:val="000000"/>
+          <w:sz w:val="22"/>
+          <w:szCs w:val="22"/>
+        </w:rPr>
+        <w:t xml:space="preserve"> Azure Function </w:t>
+      </w:r>
+      <w:proofErr w:type="spellStart"/>
+      <w:r>
+        <w:rPr>
+          <w:rFonts w:asciiTheme="minorHAnsi" w:hAnsiTheme="minorHAnsi" w:cstheme="minorHAnsi"/>
+          <w:color w:val="000000"/>
+          <w:sz w:val="22"/>
+          <w:szCs w:val="22"/>
+        </w:rPr>
+        <w:t>maken</w:t>
+      </w:r>
+      <w:proofErr w:type="spellEnd"/>
+    </w:p>
+    <w:p>
+      <w:pPr>
+        <w:pStyle w:val="NormalWeb"/>
+        <w:rPr>
+          <w:rFonts w:asciiTheme="minorHAnsi" w:hAnsiTheme="minorHAnsi" w:cstheme="minorHAnsi"/>
+          <w:color w:val="000000"/>
+          <w:sz w:val="22"/>
+          <w:szCs w:val="22"/>
+        </w:rPr>
+      </w:pPr>
+      <w:r>
+        <w:rPr>
+          <w:rFonts w:asciiTheme="minorHAnsi" w:hAnsiTheme="minorHAnsi" w:cstheme="minorHAnsi"/>
+          <w:color w:val="000000"/>
+          <w:sz w:val="22"/>
+          <w:szCs w:val="22"/>
+        </w:rPr>
+        <w:t xml:space="preserve">In de </w:t>
+      </w:r>
+      <w:r>
+        <w:rPr>
+          <w:rFonts w:asciiTheme="minorHAnsi" w:hAnsiTheme="minorHAnsi" w:cstheme="minorHAnsi"/>
+          <w:color w:val="000000"/>
+          <w:sz w:val="22"/>
+          <w:szCs w:val="22"/>
+          <w:lang w:val="nl-NL"/>
+        </w:rPr>
+        <w:t>derde</w:t>
+      </w:r>
+      <w:r>
+        <w:rPr>
+          <w:rFonts w:asciiTheme="minorHAnsi" w:hAnsiTheme="minorHAnsi" w:cstheme="minorHAnsi"/>
+          <w:color w:val="000000"/>
+          <w:sz w:val="22"/>
+          <w:szCs w:val="22"/>
+        </w:rPr>
+        <w:t xml:space="preserve"> sprint </w:t>
+      </w:r>
+      <w:proofErr w:type="spellStart"/>
+      <w:r>
+        <w:rPr>
+          <w:rFonts w:asciiTheme="minorHAnsi" w:hAnsiTheme="minorHAnsi" w:cstheme="minorHAnsi"/>
+          <w:color w:val="000000"/>
+          <w:sz w:val="22"/>
+          <w:szCs w:val="22"/>
+        </w:rPr>
+        <w:t>ga</w:t>
+      </w:r>
+      <w:r>
+        <w:rPr>
+          <w:rFonts w:asciiTheme="minorHAnsi" w:hAnsiTheme="minorHAnsi" w:cstheme="minorHAnsi"/>
+          <w:color w:val="000000"/>
+          <w:sz w:val="22"/>
+          <w:szCs w:val="22"/>
+          <w:lang w:val="nl-NL"/>
+        </w:rPr>
+        <w:t>an</w:t>
+      </w:r>
+      <w:proofErr w:type="spellEnd"/>
+      <w:r>
+        <w:rPr>
+          <w:rFonts w:asciiTheme="minorHAnsi" w:hAnsiTheme="minorHAnsi" w:cstheme="minorHAnsi"/>
+          <w:color w:val="000000"/>
+          <w:sz w:val="22"/>
+          <w:szCs w:val="22"/>
+        </w:rPr>
+        <w:t xml:space="preserve"> </w:t>
+      </w:r>
+      <w:r>
+        <w:rPr>
+          <w:rFonts w:asciiTheme="minorHAnsi" w:hAnsiTheme="minorHAnsi" w:cstheme="minorHAnsi"/>
+          <w:color w:val="000000"/>
+          <w:sz w:val="22"/>
+          <w:szCs w:val="22"/>
+          <w:lang w:val="nl-NL"/>
+        </w:rPr>
+        <w:t>wij</w:t>
+      </w:r>
+      <w:r>
+        <w:rPr>
+          <w:rFonts w:asciiTheme="minorHAnsi" w:hAnsiTheme="minorHAnsi" w:cstheme="minorHAnsi"/>
+          <w:color w:val="000000"/>
+          <w:sz w:val="22"/>
+          <w:szCs w:val="22"/>
+        </w:rPr>
+        <w:t xml:space="preserve"> de </w:t>
+      </w:r>
+      <w:proofErr w:type="spellStart"/>
+      <w:r>
+        <w:rPr>
+          <w:rFonts w:asciiTheme="minorHAnsi" w:hAnsiTheme="minorHAnsi" w:cstheme="minorHAnsi"/>
+          <w:color w:val="000000"/>
+          <w:sz w:val="22"/>
+          <w:szCs w:val="22"/>
+        </w:rPr>
+        <w:t>volgende</w:t>
+      </w:r>
+      <w:proofErr w:type="spellEnd"/>
+      <w:r>
+        <w:rPr>
+          <w:rFonts w:asciiTheme="minorHAnsi" w:hAnsiTheme="minorHAnsi" w:cstheme="minorHAnsi"/>
+          <w:color w:val="000000"/>
+          <w:sz w:val="22"/>
+          <w:szCs w:val="22"/>
+        </w:rPr>
+        <w:t xml:space="preserve"> </w:t>
+      </w:r>
+      <w:proofErr w:type="spellStart"/>
+      <w:r>
+        <w:rPr>
+          <w:rFonts w:asciiTheme="minorHAnsi" w:hAnsiTheme="minorHAnsi" w:cstheme="minorHAnsi"/>
+          <w:color w:val="000000"/>
+          <w:sz w:val="22"/>
+          <w:szCs w:val="22"/>
+        </w:rPr>
+        <w:t>dingen</w:t>
+      </w:r>
+      <w:proofErr w:type="spellEnd"/>
+      <w:r>
+        <w:rPr>
+          <w:rFonts w:asciiTheme="minorHAnsi" w:hAnsiTheme="minorHAnsi" w:cstheme="minorHAnsi"/>
+          <w:color w:val="000000"/>
+          <w:sz w:val="22"/>
+          <w:szCs w:val="22"/>
+        </w:rPr>
+        <w:t xml:space="preserve"> </w:t>
+      </w:r>
+      <w:proofErr w:type="spellStart"/>
+      <w:r>
+        <w:rPr>
+          <w:rFonts w:asciiTheme="minorHAnsi" w:hAnsiTheme="minorHAnsi" w:cstheme="minorHAnsi"/>
+          <w:color w:val="000000"/>
+          <w:sz w:val="22"/>
+          <w:szCs w:val="22"/>
+        </w:rPr>
+        <w:t>maken</w:t>
+      </w:r>
+      <w:proofErr w:type="spellEnd"/>
+      <w:r>
+        <w:rPr>
+          <w:rFonts w:asciiTheme="minorHAnsi" w:hAnsiTheme="minorHAnsi" w:cstheme="minorHAnsi"/>
+          <w:color w:val="000000"/>
+          <w:sz w:val="22"/>
+          <w:szCs w:val="22"/>
+        </w:rPr>
+        <w:t>:</w:t>
+      </w:r>
+    </w:p>
+    <w:p>
+      <w:pPr>
+        <w:pStyle w:val="NormalWeb"/>
+        <w:rPr>
+          <w:rFonts w:asciiTheme="minorHAnsi" w:hAnsiTheme="minorHAnsi" w:cstheme="minorHAnsi"/>
+          <w:color w:val="000000"/>
+          <w:sz w:val="22"/>
+          <w:szCs w:val="22"/>
+        </w:rPr>
+      </w:pPr>
+      <w:r>
+        <w:rPr>
+          <w:rFonts w:asciiTheme="minorHAnsi" w:hAnsiTheme="minorHAnsi" w:cstheme="minorHAnsi"/>
+          <w:color w:val="000000"/>
+          <w:sz w:val="22"/>
+          <w:szCs w:val="22"/>
+        </w:rPr>
+        <w:t xml:space="preserve">· </w:t>
+      </w:r>
+      <w:proofErr w:type="spellStart"/>
+      <w:r>
+        <w:rPr>
+          <w:rFonts w:asciiTheme="minorHAnsi" w:hAnsiTheme="minorHAnsi" w:cstheme="minorHAnsi"/>
+          <w:color w:val="000000"/>
+          <w:sz w:val="22"/>
+          <w:szCs w:val="22"/>
+        </w:rPr>
+        <w:t>GetParty</w:t>
+      </w:r>
+      <w:proofErr w:type="spellEnd"/>
+      <w:r>
+        <w:rPr>
+          <w:rFonts w:asciiTheme="minorHAnsi" w:hAnsiTheme="minorHAnsi" w:cstheme="minorHAnsi"/>
+          <w:color w:val="000000"/>
+          <w:sz w:val="22"/>
+          <w:szCs w:val="22"/>
+        </w:rPr>
+        <w:t xml:space="preserve"> Azure Function </w:t>
+      </w:r>
+      <w:proofErr w:type="spellStart"/>
+      <w:r>
+        <w:rPr>
+          <w:rFonts w:asciiTheme="minorHAnsi" w:hAnsiTheme="minorHAnsi" w:cstheme="minorHAnsi"/>
+          <w:color w:val="000000"/>
+          <w:sz w:val="22"/>
+          <w:szCs w:val="22"/>
+        </w:rPr>
+        <w:t>maken</w:t>
+      </w:r>
+      <w:proofErr w:type="spellEnd"/>
+    </w:p>
+    <w:p>
+      <w:pPr>
+        <w:pStyle w:val="NormalWeb"/>
+        <w:rPr>
+          <w:rFonts w:asciiTheme="minorHAnsi" w:hAnsiTheme="minorHAnsi" w:cstheme="minorHAnsi"/>
+          <w:color w:val="000000"/>
+          <w:sz w:val="22"/>
+          <w:szCs w:val="22"/>
+        </w:rPr>
+      </w:pPr>
+      <w:r>
+        <w:rPr>
+          <w:rFonts w:asciiTheme="minorHAnsi" w:hAnsiTheme="minorHAnsi" w:cstheme="minorHAnsi"/>
+          <w:color w:val="000000"/>
+          <w:sz w:val="22"/>
+          <w:szCs w:val="22"/>
+        </w:rPr>
+        <w:t xml:space="preserve">In de </w:t>
+      </w:r>
+      <w:r>
+        <w:rPr>
+          <w:rFonts w:asciiTheme="minorHAnsi" w:hAnsiTheme="minorHAnsi" w:cstheme="minorHAnsi"/>
+          <w:color w:val="000000"/>
+          <w:sz w:val="22"/>
+          <w:szCs w:val="22"/>
+          <w:lang w:val="nl-NL"/>
+        </w:rPr>
+        <w:t>vierde</w:t>
+      </w:r>
+      <w:r>
+        <w:rPr>
+          <w:rFonts w:asciiTheme="minorHAnsi" w:hAnsiTheme="minorHAnsi" w:cstheme="minorHAnsi"/>
+          <w:color w:val="000000"/>
+          <w:sz w:val="22"/>
+          <w:szCs w:val="22"/>
+        </w:rPr>
+        <w:t xml:space="preserve"> sprint </w:t>
+      </w:r>
+      <w:proofErr w:type="spellStart"/>
+      <w:r>
+        <w:rPr>
+          <w:rFonts w:asciiTheme="minorHAnsi" w:hAnsiTheme="minorHAnsi" w:cstheme="minorHAnsi"/>
+          <w:color w:val="000000"/>
+          <w:sz w:val="22"/>
+          <w:szCs w:val="22"/>
+        </w:rPr>
+        <w:t>ga</w:t>
+      </w:r>
+      <w:r>
+        <w:rPr>
+          <w:rFonts w:asciiTheme="minorHAnsi" w:hAnsiTheme="minorHAnsi" w:cstheme="minorHAnsi"/>
+          <w:color w:val="000000"/>
+          <w:sz w:val="22"/>
+          <w:szCs w:val="22"/>
+          <w:lang w:val="nl-NL"/>
+        </w:rPr>
+        <w:t>an</w:t>
+      </w:r>
+      <w:proofErr w:type="spellEnd"/>
+      <w:r>
+        <w:rPr>
+          <w:rFonts w:asciiTheme="minorHAnsi" w:hAnsiTheme="minorHAnsi" w:cstheme="minorHAnsi"/>
+          <w:color w:val="000000"/>
+          <w:sz w:val="22"/>
+          <w:szCs w:val="22"/>
+        </w:rPr>
+        <w:t xml:space="preserve"> </w:t>
+      </w:r>
+      <w:r>
+        <w:rPr>
+          <w:rFonts w:asciiTheme="minorHAnsi" w:hAnsiTheme="minorHAnsi" w:cstheme="minorHAnsi"/>
+          <w:color w:val="000000"/>
+          <w:sz w:val="22"/>
+          <w:szCs w:val="22"/>
+          <w:lang w:val="nl-NL"/>
+        </w:rPr>
+        <w:t>wij</w:t>
+      </w:r>
+      <w:r>
+        <w:rPr>
+          <w:rFonts w:asciiTheme="minorHAnsi" w:hAnsiTheme="minorHAnsi" w:cstheme="minorHAnsi"/>
+          <w:color w:val="000000"/>
+          <w:sz w:val="22"/>
+          <w:szCs w:val="22"/>
+        </w:rPr>
+        <w:t xml:space="preserve"> de </w:t>
+      </w:r>
+      <w:proofErr w:type="spellStart"/>
+      <w:r>
+        <w:rPr>
+          <w:rFonts w:asciiTheme="minorHAnsi" w:hAnsiTheme="minorHAnsi" w:cstheme="minorHAnsi"/>
+          <w:color w:val="000000"/>
+          <w:sz w:val="22"/>
+          <w:szCs w:val="22"/>
+        </w:rPr>
+        <w:t>volgende</w:t>
+      </w:r>
+      <w:proofErr w:type="spellEnd"/>
+      <w:r>
+        <w:rPr>
+          <w:rFonts w:asciiTheme="minorHAnsi" w:hAnsiTheme="minorHAnsi" w:cstheme="minorHAnsi"/>
+          <w:color w:val="000000"/>
+          <w:sz w:val="22"/>
+          <w:szCs w:val="22"/>
+        </w:rPr>
+        <w:t xml:space="preserve"> </w:t>
+      </w:r>
+      <w:proofErr w:type="spellStart"/>
+      <w:r>
+        <w:rPr>
+          <w:rFonts w:asciiTheme="minorHAnsi" w:hAnsiTheme="minorHAnsi" w:cstheme="minorHAnsi"/>
+          <w:color w:val="000000"/>
+          <w:sz w:val="22"/>
+          <w:szCs w:val="22"/>
+        </w:rPr>
+        <w:t>dingen</w:t>
+      </w:r>
+      <w:proofErr w:type="spellEnd"/>
+      <w:r>
+        <w:rPr>
+          <w:rFonts w:asciiTheme="minorHAnsi" w:hAnsiTheme="minorHAnsi" w:cstheme="minorHAnsi"/>
+          <w:color w:val="000000"/>
+          <w:sz w:val="22"/>
+          <w:szCs w:val="22"/>
+        </w:rPr>
+        <w:t xml:space="preserve"> </w:t>
+      </w:r>
+      <w:proofErr w:type="spellStart"/>
+      <w:r>
+        <w:rPr>
+          <w:rFonts w:asciiTheme="minorHAnsi" w:hAnsiTheme="minorHAnsi" w:cstheme="minorHAnsi"/>
+          <w:color w:val="000000"/>
+          <w:sz w:val="22"/>
+          <w:szCs w:val="22"/>
+        </w:rPr>
+        <w:t>maken</w:t>
+      </w:r>
+      <w:proofErr w:type="spellEnd"/>
+      <w:r>
+        <w:rPr>
+          <w:rFonts w:asciiTheme="minorHAnsi" w:hAnsiTheme="minorHAnsi" w:cstheme="minorHAnsi"/>
+          <w:color w:val="000000"/>
+          <w:sz w:val="22"/>
+          <w:szCs w:val="22"/>
+        </w:rPr>
+        <w:t>:</w:t>
+      </w:r>
+    </w:p>
+    <w:p>
+      <w:pPr>
+        <w:pStyle w:val="NormalWeb"/>
+        <w:rPr>
+          <w:rFonts w:asciiTheme="minorHAnsi" w:hAnsiTheme="minorHAnsi" w:cstheme="minorHAnsi"/>
+          <w:color w:val="000000"/>
+          <w:sz w:val="22"/>
+          <w:szCs w:val="22"/>
+        </w:rPr>
+      </w:pPr>
+      <w:r>
+        <w:rPr>
+          <w:rFonts w:asciiTheme="minorHAnsi" w:hAnsiTheme="minorHAnsi" w:cstheme="minorHAnsi"/>
+          <w:color w:val="000000"/>
+          <w:sz w:val="22"/>
+          <w:szCs w:val="22"/>
+        </w:rPr>
+        <w:t xml:space="preserve">· Windows form </w:t>
+      </w:r>
+      <w:proofErr w:type="spellStart"/>
+      <w:r>
+        <w:rPr>
+          <w:rFonts w:asciiTheme="minorHAnsi" w:hAnsiTheme="minorHAnsi" w:cstheme="minorHAnsi"/>
+          <w:color w:val="000000"/>
+          <w:sz w:val="22"/>
+          <w:szCs w:val="22"/>
+        </w:rPr>
+        <w:t>maken</w:t>
+      </w:r>
+      <w:proofErr w:type="spellEnd"/>
+      <w:r>
+        <w:rPr>
+          <w:rFonts w:asciiTheme="minorHAnsi" w:hAnsiTheme="minorHAnsi" w:cstheme="minorHAnsi"/>
+          <w:color w:val="000000"/>
+          <w:sz w:val="22"/>
+          <w:szCs w:val="22"/>
+        </w:rPr>
+        <w:t xml:space="preserve"> </w:t>
+      </w:r>
+      <w:proofErr w:type="spellStart"/>
+      <w:r>
+        <w:rPr>
+          <w:rFonts w:asciiTheme="minorHAnsi" w:hAnsiTheme="minorHAnsi" w:cstheme="minorHAnsi"/>
+          <w:color w:val="000000"/>
+          <w:sz w:val="22"/>
+          <w:szCs w:val="22"/>
+        </w:rPr>
+        <w:t>voor</w:t>
+      </w:r>
+      <w:proofErr w:type="spellEnd"/>
+      <w:r>
+        <w:rPr>
+          <w:rFonts w:asciiTheme="minorHAnsi" w:hAnsiTheme="minorHAnsi" w:cstheme="minorHAnsi"/>
+          <w:color w:val="000000"/>
+          <w:sz w:val="22"/>
+          <w:szCs w:val="22"/>
+        </w:rPr>
+        <w:t xml:space="preserve"> de </w:t>
+      </w:r>
+      <w:proofErr w:type="spellStart"/>
+      <w:r>
+        <w:rPr>
+          <w:rFonts w:asciiTheme="minorHAnsi" w:hAnsiTheme="minorHAnsi" w:cstheme="minorHAnsi"/>
+          <w:color w:val="000000"/>
+          <w:sz w:val="22"/>
+          <w:szCs w:val="22"/>
+        </w:rPr>
+        <w:t>beheerder</w:t>
+      </w:r>
+      <w:proofErr w:type="spellEnd"/>
+    </w:p>
+    <w:p>
+      <w:pPr>
         <w:rPr>
           <w:rFonts w:asciiTheme="majorHAnsi" w:eastAsiaTheme="majorEastAsia" w:hAnsiTheme="majorHAnsi" w:cstheme="majorBidi"/>
           <w:spacing w:val="-10"/>
           <w:kern w:val="28"/>
           <w:szCs w:val="56"/>
-        </w:rPr>
-      </w:pPr>
-      <w:r>
-        <w:rPr>
-          <w:rFonts w:asciiTheme="majorHAnsi" w:eastAsiaTheme="majorEastAsia" w:hAnsiTheme="majorHAnsi" w:cstheme="majorBidi"/>
-          <w:spacing w:val="-10"/>
-          <w:kern w:val="28"/>
-          <w:szCs w:val="56"/>
-        </w:rPr>
-        <w:t>?</w:t>
-      </w:r>
+          <w:lang w:val="en-NL"/>
+        </w:rPr>
+      </w:pPr>
     </w:p>
     <w:p>
       <w:pPr>
@@ -343,7 +1260,7 @@
     </w:p>
     <w:p>
       <w:pPr>
-        <w:pStyle w:val="Titel"/>
+        <w:pStyle w:val="Title"/>
         <w:rPr>
           <w:sz w:val="44"/>
         </w:rPr>
@@ -368,7 +1285,7 @@
     </w:p>
     <w:p>
       <w:pPr>
-        <w:pStyle w:val="Titel"/>
+        <w:pStyle w:val="Title"/>
         <w:rPr>
           <w:sz w:val="44"/>
         </w:rPr>
@@ -382,12 +1299,20 @@
     </w:p>
     <w:p>
       <w:r>
-        <w:t xml:space="preserve">Voor het maken van de c# applicatie gaan wij scrum gebruiken om onze werkzaamheden te plannen. De periode tot aan de oplevering hebben wij ingedeeld over verschillende sprints. In het technisch ontwerp beschrijven wij alle technische specificaties. In het functioneel ontwerp beschrijven wij  functionaliteiten die toegelicht zijn met wireframes.    </w:t>
+        <w:t xml:space="preserve">Voor het maken van de c# applicatie gaan wij scrum gebruiken om onze werkzaamheden te plannen. De periode tot aan de oplevering hebben wij ingedeeld over verschillende sprints. In het technisch ontwerp beschrijven wij alle technische specificaties. In het functioneel ontwerp beschrijven </w:t>
+      </w:r>
+      <w:proofErr w:type="gramStart"/>
+      <w:r>
+        <w:t>wij  functionaliteiten</w:t>
+      </w:r>
+      <w:proofErr w:type="gramEnd"/>
+      <w:r>
+        <w:t xml:space="preserve"> die toegelicht zijn met wireframes.    </w:t>
       </w:r>
     </w:p>
     <w:p>
       <w:pPr>
-        <w:pStyle w:val="Titel"/>
+        <w:pStyle w:val="Title"/>
         <w:rPr>
           <w:sz w:val="44"/>
         </w:rPr>
@@ -396,6 +1321,7 @@
         <w:rPr>
           <w:sz w:val="44"/>
         </w:rPr>
+        <w:lastRenderedPageBreak/>
         <w:t xml:space="preserve">Op te leveren product </w:t>
       </w:r>
     </w:p>
@@ -406,7 +1332,7 @@
     </w:p>
     <w:p>
       <w:pPr>
-        <w:pStyle w:val="Titel"/>
+        <w:pStyle w:val="Title"/>
         <w:rPr>
           <w:sz w:val="44"/>
         </w:rPr>
@@ -431,7 +1357,7 @@
     <w:p/>
     <w:p>
       <w:pPr>
-        <w:pStyle w:val="Kop2"/>
+        <w:pStyle w:val="Heading2"/>
         <w:rPr>
           <w:b/>
           <w:color w:val="auto"/>
@@ -441,6 +1367,7 @@
           <w:szCs w:val="56"/>
         </w:rPr>
       </w:pPr>
+      <w:proofErr w:type="gramStart"/>
       <w:r>
         <w:rPr>
           <w:b/>
@@ -450,13 +1377,13 @@
           <w:sz w:val="56"/>
           <w:szCs w:val="56"/>
         </w:rPr>
-        <w:lastRenderedPageBreak/>
         <w:t>Project plan</w:t>
       </w:r>
+      <w:proofErr w:type="gramEnd"/>
     </w:p>
     <w:tbl>
       <w:tblPr>
-        <w:tblStyle w:val="Rastertabel4-Accent1"/>
+        <w:tblStyle w:val="GridTable4-Accent1"/>
         <w:tblpPr w:leftFromText="141" w:rightFromText="141" w:vertAnchor="text" w:horzAnchor="margin" w:tblpXSpec="center" w:tblpY="42"/>
         <w:tblW w:w="10490" w:type="dxa"/>
         <w:tblLook w:val="04A0" w:firstRow="1" w:lastRow="0" w:firstColumn="1" w:lastColumn="0" w:noHBand="0" w:noVBand="1"/>
@@ -602,7 +1529,7 @@
           </w:p>
           <w:p>
             <w:pPr>
-              <w:pStyle w:val="Lijstalinea"/>
+              <w:pStyle w:val="ListParagraph"/>
               <w:cnfStyle w:val="000000100000" w:firstRow="0" w:lastRow="0" w:firstColumn="0" w:lastColumn="0" w:oddVBand="0" w:evenVBand="0" w:oddHBand="1" w:evenHBand="0" w:firstRowFirstColumn="0" w:firstRowLastColumn="0" w:lastRowFirstColumn="0" w:lastRowLastColumn="0"/>
               <w:rPr>
                 <w:rFonts w:asciiTheme="majorHAnsi" w:eastAsiaTheme="majorEastAsia" w:hAnsiTheme="majorHAnsi" w:cstheme="majorBidi"/>
@@ -723,7 +1650,7 @@
           </w:tcPr>
           <w:p>
             <w:pPr>
-              <w:pStyle w:val="Lijstalinea"/>
+              <w:pStyle w:val="ListParagraph"/>
               <w:cnfStyle w:val="000000100000" w:firstRow="0" w:lastRow="0" w:firstColumn="0" w:lastColumn="0" w:oddVBand="0" w:evenVBand="0" w:oddHBand="1" w:evenHBand="0" w:firstRowFirstColumn="0" w:firstRowLastColumn="0" w:lastRowFirstColumn="0" w:lastRowLastColumn="0"/>
               <w:rPr>
                 <w:rFonts w:asciiTheme="majorHAnsi" w:eastAsiaTheme="majorEastAsia" w:hAnsiTheme="majorHAnsi" w:cstheme="majorBidi"/>
@@ -1049,7 +1976,7 @@
     <w:p/>
     <w:p>
       <w:pPr>
-        <w:pStyle w:val="Kop2"/>
+        <w:pStyle w:val="Heading2"/>
         <w:rPr>
           <w:b/>
           <w:color w:val="auto"/>
@@ -1059,7 +1986,7 @@
           <w:szCs w:val="52"/>
         </w:rPr>
       </w:pPr>
-      <w:bookmarkStart w:id="4" w:name="_Toc6311627"/>
+      <w:bookmarkStart w:id="5" w:name="_Toc6311627"/>
       <w:r>
         <w:rPr>
           <w:b/>
@@ -1069,10 +1996,9 @@
           <w:sz w:val="52"/>
           <w:szCs w:val="52"/>
         </w:rPr>
-        <w:lastRenderedPageBreak/>
         <w:t>Functioneel ontwerp</w:t>
       </w:r>
-      <w:bookmarkEnd w:id="4"/>
+      <w:bookmarkEnd w:id="5"/>
     </w:p>
     <w:p/>
     <w:p>
@@ -1099,7 +2025,7 @@
     </w:p>
     <w:tbl>
       <w:tblPr>
-        <w:tblStyle w:val="Rastertabel4-Accent1"/>
+        <w:tblStyle w:val="GridTable4-Accent1"/>
         <w:tblpPr w:leftFromText="141" w:rightFromText="141" w:vertAnchor="page" w:horzAnchor="margin" w:tblpY="3952"/>
         <w:tblW w:w="9200" w:type="dxa"/>
         <w:tblLook w:val="04A0" w:firstRow="1" w:lastRow="0" w:firstColumn="1" w:lastColumn="0" w:noHBand="0" w:noVBand="1"/>
@@ -1122,6 +2048,7 @@
           </w:tcPr>
           <w:p>
             <w:r>
+              <w:lastRenderedPageBreak/>
               <w:t>Wie</w:t>
             </w:r>
           </w:p>
@@ -1602,7 +2529,6 @@
           <w:sz w:val="36"/>
           <w:szCs w:val="36"/>
         </w:rPr>
-        <w:lastRenderedPageBreak/>
         <w:t>Activity diagram</w:t>
       </w:r>
     </w:p>
@@ -1616,6 +2542,7 @@
           <w:sz w:val="36"/>
           <w:szCs w:val="36"/>
         </w:rPr>
+        <w:lastRenderedPageBreak/>
         <w:drawing>
           <wp:anchor distT="0" distB="0" distL="114300" distR="114300" simplePos="0" relativeHeight="251658240" behindDoc="0" locked="0" layoutInCell="1" allowOverlap="1" wp14:anchorId="32AF85BA" wp14:editId="2609546A">
             <wp:simplePos x="0" y="0"/>
@@ -1688,7 +2615,15 @@
         </w:drawing>
       </w:r>
       <w:r>
-        <w:t xml:space="preserve">Als een student een vraag wilt stellen aan docent dan dienen er eerst hulpvragen ingevuld te worden. </w:t>
+        <w:t xml:space="preserve">Als een student een vraag </w:t>
+      </w:r>
+      <w:proofErr w:type="gramStart"/>
+      <w:r>
+        <w:t>wilt</w:t>
+      </w:r>
+      <w:proofErr w:type="gramEnd"/>
+      <w:r>
+        <w:t xml:space="preserve"> stellen aan docent dan dienen er eerst hulpvragen ingevuld te worden. </w:t>
       </w:r>
       <w:r>
         <w:t xml:space="preserve">De hulpvragen moeten ingevuld worden om de student aan het denken te zetten voor een oplossing en om de docent verder te helpen om het probleem te begrijpen. </w:t>
@@ -1743,16 +2678,24 @@
         <w:rPr>
           <w:sz w:val="36"/>
           <w:szCs w:val="36"/>
-          <w:lang w:val="en-GB"/>
-        </w:rPr>
-      </w:pPr>
+        </w:rPr>
+      </w:pPr>
+      <w:proofErr w:type="spellStart"/>
       <w:r>
         <w:rPr>
           <w:sz w:val="36"/>
           <w:szCs w:val="36"/>
-          <w:lang w:val="en-GB"/>
-        </w:rPr>
-        <w:t>Use case diagram</w:t>
+        </w:rPr>
+        <w:lastRenderedPageBreak/>
+        <w:t>Use</w:t>
+      </w:r>
+      <w:proofErr w:type="spellEnd"/>
+      <w:r>
+        <w:rPr>
+          <w:sz w:val="36"/>
+          <w:szCs w:val="36"/>
+        </w:rPr>
+        <w:t xml:space="preserve"> case diagram</w:t>
       </w:r>
     </w:p>
     <w:p>
@@ -1869,8 +2812,6 @@
         </w:rPr>
         <w:t xml:space="preserve">en. De studente en de docent. </w:t>
       </w:r>
-      <w:bookmarkStart w:id="5" w:name="_GoBack"/>
-      <w:bookmarkEnd w:id="5"/>
     </w:p>
     <w:sectPr>
       <w:pgSz w:w="11906" w:h="16838"/>
@@ -2539,6 +3480,119 @@
     </w:lvl>
   </w:abstractNum>
   <w:abstractNum w:abstractNumId="6" w15:restartNumberingAfterBreak="0">
+    <w:nsid w:val="3C8A3966"/>
+    <w:multiLevelType w:val="hybridMultilevel"/>
+    <w:tmpl w:val="97923F40"/>
+    <w:lvl w:ilvl="0" w:tplc="20000001">
+      <w:start w:val="1"/>
+      <w:numFmt w:val="bullet"/>
+      <w:lvlText w:val=""/>
+      <w:lvlJc w:val="left"/>
+      <w:pPr>
+        <w:ind w:left="720" w:hanging="360"/>
+      </w:pPr>
+      <w:rPr>
+        <w:rFonts w:ascii="Symbol" w:hAnsi="Symbol" w:hint="default"/>
+      </w:rPr>
+    </w:lvl>
+    <w:lvl w:ilvl="1" w:tplc="20000003" w:tentative="1">
+      <w:start w:val="1"/>
+      <w:numFmt w:val="bullet"/>
+      <w:lvlText w:val="o"/>
+      <w:lvlJc w:val="left"/>
+      <w:pPr>
+        <w:ind w:left="1440" w:hanging="360"/>
+      </w:pPr>
+      <w:rPr>
+        <w:rFonts w:ascii="Courier New" w:hAnsi="Courier New" w:cs="Courier New" w:hint="default"/>
+      </w:rPr>
+    </w:lvl>
+    <w:lvl w:ilvl="2" w:tplc="20000005" w:tentative="1">
+      <w:start w:val="1"/>
+      <w:numFmt w:val="bullet"/>
+      <w:lvlText w:val=""/>
+      <w:lvlJc w:val="left"/>
+      <w:pPr>
+        <w:ind w:left="2160" w:hanging="360"/>
+      </w:pPr>
+      <w:rPr>
+        <w:rFonts w:ascii="Wingdings" w:hAnsi="Wingdings" w:hint="default"/>
+      </w:rPr>
+    </w:lvl>
+    <w:lvl w:ilvl="3" w:tplc="20000001" w:tentative="1">
+      <w:start w:val="1"/>
+      <w:numFmt w:val="bullet"/>
+      <w:lvlText w:val=""/>
+      <w:lvlJc w:val="left"/>
+      <w:pPr>
+        <w:ind w:left="2880" w:hanging="360"/>
+      </w:pPr>
+      <w:rPr>
+        <w:rFonts w:ascii="Symbol" w:hAnsi="Symbol" w:hint="default"/>
+      </w:rPr>
+    </w:lvl>
+    <w:lvl w:ilvl="4" w:tplc="20000003" w:tentative="1">
+      <w:start w:val="1"/>
+      <w:numFmt w:val="bullet"/>
+      <w:lvlText w:val="o"/>
+      <w:lvlJc w:val="left"/>
+      <w:pPr>
+        <w:ind w:left="3600" w:hanging="360"/>
+      </w:pPr>
+      <w:rPr>
+        <w:rFonts w:ascii="Courier New" w:hAnsi="Courier New" w:cs="Courier New" w:hint="default"/>
+      </w:rPr>
+    </w:lvl>
+    <w:lvl w:ilvl="5" w:tplc="20000005" w:tentative="1">
+      <w:start w:val="1"/>
+      <w:numFmt w:val="bullet"/>
+      <w:lvlText w:val=""/>
+      <w:lvlJc w:val="left"/>
+      <w:pPr>
+        <w:ind w:left="4320" w:hanging="360"/>
+      </w:pPr>
+      <w:rPr>
+        <w:rFonts w:ascii="Wingdings" w:hAnsi="Wingdings" w:hint="default"/>
+      </w:rPr>
+    </w:lvl>
+    <w:lvl w:ilvl="6" w:tplc="20000001" w:tentative="1">
+      <w:start w:val="1"/>
+      <w:numFmt w:val="bullet"/>
+      <w:lvlText w:val=""/>
+      <w:lvlJc w:val="left"/>
+      <w:pPr>
+        <w:ind w:left="5040" w:hanging="360"/>
+      </w:pPr>
+      <w:rPr>
+        <w:rFonts w:ascii="Symbol" w:hAnsi="Symbol" w:hint="default"/>
+      </w:rPr>
+    </w:lvl>
+    <w:lvl w:ilvl="7" w:tplc="20000003" w:tentative="1">
+      <w:start w:val="1"/>
+      <w:numFmt w:val="bullet"/>
+      <w:lvlText w:val="o"/>
+      <w:lvlJc w:val="left"/>
+      <w:pPr>
+        <w:ind w:left="5760" w:hanging="360"/>
+      </w:pPr>
+      <w:rPr>
+        <w:rFonts w:ascii="Courier New" w:hAnsi="Courier New" w:cs="Courier New" w:hint="default"/>
+      </w:rPr>
+    </w:lvl>
+    <w:lvl w:ilvl="8" w:tplc="20000005" w:tentative="1">
+      <w:start w:val="1"/>
+      <w:numFmt w:val="bullet"/>
+      <w:lvlText w:val=""/>
+      <w:lvlJc w:val="left"/>
+      <w:pPr>
+        <w:ind w:left="6480" w:hanging="360"/>
+      </w:pPr>
+      <w:rPr>
+        <w:rFonts w:ascii="Wingdings" w:hAnsi="Wingdings" w:hint="default"/>
+      </w:rPr>
+    </w:lvl>
+  </w:abstractNum>
+  <w:abstractNum w:abstractNumId="7" w15:restartNumberingAfterBreak="0">
     <w:nsid w:val="3D453140"/>
     <w:multiLevelType w:val="hybridMultilevel"/>
     <w:tmpl w:val="3C88B84A"/>
@@ -2651,7 +3705,7 @@
       </w:rPr>
     </w:lvl>
   </w:abstractNum>
-  <w:abstractNum w:abstractNumId="7" w15:restartNumberingAfterBreak="0">
+  <w:abstractNum w:abstractNumId="8" w15:restartNumberingAfterBreak="0">
     <w:nsid w:val="4ECE75AE"/>
     <w:multiLevelType w:val="hybridMultilevel"/>
     <w:tmpl w:val="B40A616A"/>
@@ -2764,7 +3818,7 @@
       </w:rPr>
     </w:lvl>
   </w:abstractNum>
-  <w:abstractNum w:abstractNumId="8" w15:restartNumberingAfterBreak="0">
+  <w:abstractNum w:abstractNumId="9" w15:restartNumberingAfterBreak="0">
     <w:nsid w:val="52EE3A90"/>
     <w:multiLevelType w:val="hybridMultilevel"/>
     <w:tmpl w:val="DAB6FD28"/>
@@ -2877,7 +3931,7 @@
       </w:rPr>
     </w:lvl>
   </w:abstractNum>
-  <w:abstractNum w:abstractNumId="9" w15:restartNumberingAfterBreak="0">
+  <w:abstractNum w:abstractNumId="10" w15:restartNumberingAfterBreak="0">
     <w:nsid w:val="559154C5"/>
     <w:multiLevelType w:val="hybridMultilevel"/>
     <w:tmpl w:val="BFCEE672"/>
@@ -2990,7 +4044,7 @@
       </w:rPr>
     </w:lvl>
   </w:abstractNum>
-  <w:abstractNum w:abstractNumId="10" w15:restartNumberingAfterBreak="0">
+  <w:abstractNum w:abstractNumId="11" w15:restartNumberingAfterBreak="0">
     <w:nsid w:val="759102FA"/>
     <w:multiLevelType w:val="hybridMultilevel"/>
     <w:tmpl w:val="93FA7FDC"/>
@@ -3103,7 +4157,7 @@
       </w:rPr>
     </w:lvl>
   </w:abstractNum>
-  <w:abstractNum w:abstractNumId="11" w15:restartNumberingAfterBreak="0">
+  <w:abstractNum w:abstractNumId="12" w15:restartNumberingAfterBreak="0">
     <w:nsid w:val="76A329D6"/>
     <w:multiLevelType w:val="hybridMultilevel"/>
     <w:tmpl w:val="7A48A098"/>
@@ -3204,6 +4258,119 @@
       </w:rPr>
     </w:lvl>
     <w:lvl w:ilvl="8" w:tplc="04130005" w:tentative="1">
+      <w:start w:val="1"/>
+      <w:numFmt w:val="bullet"/>
+      <w:lvlText w:val=""/>
+      <w:lvlJc w:val="left"/>
+      <w:pPr>
+        <w:ind w:left="6480" w:hanging="360"/>
+      </w:pPr>
+      <w:rPr>
+        <w:rFonts w:ascii="Wingdings" w:hAnsi="Wingdings" w:hint="default"/>
+      </w:rPr>
+    </w:lvl>
+  </w:abstractNum>
+  <w:abstractNum w:abstractNumId="13" w15:restartNumberingAfterBreak="0">
+    <w:nsid w:val="78F80407"/>
+    <w:multiLevelType w:val="hybridMultilevel"/>
+    <w:tmpl w:val="3BBC1A8A"/>
+    <w:lvl w:ilvl="0" w:tplc="20000001">
+      <w:start w:val="1"/>
+      <w:numFmt w:val="bullet"/>
+      <w:lvlText w:val=""/>
+      <w:lvlJc w:val="left"/>
+      <w:pPr>
+        <w:ind w:left="720" w:hanging="360"/>
+      </w:pPr>
+      <w:rPr>
+        <w:rFonts w:ascii="Symbol" w:hAnsi="Symbol" w:hint="default"/>
+      </w:rPr>
+    </w:lvl>
+    <w:lvl w:ilvl="1" w:tplc="20000003" w:tentative="1">
+      <w:start w:val="1"/>
+      <w:numFmt w:val="bullet"/>
+      <w:lvlText w:val="o"/>
+      <w:lvlJc w:val="left"/>
+      <w:pPr>
+        <w:ind w:left="1440" w:hanging="360"/>
+      </w:pPr>
+      <w:rPr>
+        <w:rFonts w:ascii="Courier New" w:hAnsi="Courier New" w:cs="Courier New" w:hint="default"/>
+      </w:rPr>
+    </w:lvl>
+    <w:lvl w:ilvl="2" w:tplc="20000005" w:tentative="1">
+      <w:start w:val="1"/>
+      <w:numFmt w:val="bullet"/>
+      <w:lvlText w:val=""/>
+      <w:lvlJc w:val="left"/>
+      <w:pPr>
+        <w:ind w:left="2160" w:hanging="360"/>
+      </w:pPr>
+      <w:rPr>
+        <w:rFonts w:ascii="Wingdings" w:hAnsi="Wingdings" w:hint="default"/>
+      </w:rPr>
+    </w:lvl>
+    <w:lvl w:ilvl="3" w:tplc="20000001" w:tentative="1">
+      <w:start w:val="1"/>
+      <w:numFmt w:val="bullet"/>
+      <w:lvlText w:val=""/>
+      <w:lvlJc w:val="left"/>
+      <w:pPr>
+        <w:ind w:left="2880" w:hanging="360"/>
+      </w:pPr>
+      <w:rPr>
+        <w:rFonts w:ascii="Symbol" w:hAnsi="Symbol" w:hint="default"/>
+      </w:rPr>
+    </w:lvl>
+    <w:lvl w:ilvl="4" w:tplc="20000003" w:tentative="1">
+      <w:start w:val="1"/>
+      <w:numFmt w:val="bullet"/>
+      <w:lvlText w:val="o"/>
+      <w:lvlJc w:val="left"/>
+      <w:pPr>
+        <w:ind w:left="3600" w:hanging="360"/>
+      </w:pPr>
+      <w:rPr>
+        <w:rFonts w:ascii="Courier New" w:hAnsi="Courier New" w:cs="Courier New" w:hint="default"/>
+      </w:rPr>
+    </w:lvl>
+    <w:lvl w:ilvl="5" w:tplc="20000005" w:tentative="1">
+      <w:start w:val="1"/>
+      <w:numFmt w:val="bullet"/>
+      <w:lvlText w:val=""/>
+      <w:lvlJc w:val="left"/>
+      <w:pPr>
+        <w:ind w:left="4320" w:hanging="360"/>
+      </w:pPr>
+      <w:rPr>
+        <w:rFonts w:ascii="Wingdings" w:hAnsi="Wingdings" w:hint="default"/>
+      </w:rPr>
+    </w:lvl>
+    <w:lvl w:ilvl="6" w:tplc="20000001" w:tentative="1">
+      <w:start w:val="1"/>
+      <w:numFmt w:val="bullet"/>
+      <w:lvlText w:val=""/>
+      <w:lvlJc w:val="left"/>
+      <w:pPr>
+        <w:ind w:left="5040" w:hanging="360"/>
+      </w:pPr>
+      <w:rPr>
+        <w:rFonts w:ascii="Symbol" w:hAnsi="Symbol" w:hint="default"/>
+      </w:rPr>
+    </w:lvl>
+    <w:lvl w:ilvl="7" w:tplc="20000003" w:tentative="1">
+      <w:start w:val="1"/>
+      <w:numFmt w:val="bullet"/>
+      <w:lvlText w:val="o"/>
+      <w:lvlJc w:val="left"/>
+      <w:pPr>
+        <w:ind w:left="5760" w:hanging="360"/>
+      </w:pPr>
+      <w:rPr>
+        <w:rFonts w:ascii="Courier New" w:hAnsi="Courier New" w:cs="Courier New" w:hint="default"/>
+      </w:rPr>
+    </w:lvl>
+    <w:lvl w:ilvl="8" w:tplc="20000005" w:tentative="1">
       <w:start w:val="1"/>
       <w:numFmt w:val="bullet"/>
       <w:lvlText w:val=""/>
@@ -3223,25 +4390,25 @@
     <w:abstractNumId w:val="5"/>
   </w:num>
   <w:num w:numId="3">
-    <w:abstractNumId w:val="10"/>
+    <w:abstractNumId w:val="11"/>
   </w:num>
   <w:num w:numId="4">
-    <w:abstractNumId w:val="11"/>
+    <w:abstractNumId w:val="12"/>
   </w:num>
   <w:num w:numId="5">
-    <w:abstractNumId w:val="9"/>
+    <w:abstractNumId w:val="10"/>
   </w:num>
   <w:num w:numId="6">
     <w:abstractNumId w:val="4"/>
   </w:num>
   <w:num w:numId="7">
-    <w:abstractNumId w:val="6"/>
+    <w:abstractNumId w:val="7"/>
   </w:num>
   <w:num w:numId="8">
-    <w:abstractNumId w:val="7"/>
+    <w:abstractNumId w:val="8"/>
   </w:num>
   <w:num w:numId="9">
-    <w:abstractNumId w:val="8"/>
+    <w:abstractNumId w:val="9"/>
   </w:num>
   <w:num w:numId="10">
     <w:abstractNumId w:val="3"/>
@@ -3251,6 +4418,12 @@
   </w:num>
   <w:num w:numId="12">
     <w:abstractNumId w:val="2"/>
+  </w:num>
+  <w:num w:numId="13">
+    <w:abstractNumId w:val="6"/>
+  </w:num>
+  <w:num w:numId="14">
+    <w:abstractNumId w:val="13"/>
   </w:num>
 </w:numbering>
 </file>
@@ -3651,16 +4824,16 @@
     <w:lsdException w:name="Smart Link" w:semiHidden="1" w:unhideWhenUsed="1"/>
     <w:lsdException w:name="Smart Link Error" w:semiHidden="1" w:unhideWhenUsed="1"/>
   </w:latentStyles>
-  <w:style w:type="paragraph" w:default="1" w:styleId="Standaard">
+  <w:style w:type="paragraph" w:default="1" w:styleId="Normal">
     <w:name w:val="Normal"/>
     <w:qFormat/>
     <w:rsid w:val="0003615B"/>
   </w:style>
-  <w:style w:type="paragraph" w:styleId="Kop1">
+  <w:style w:type="paragraph" w:styleId="Heading1">
     <w:name w:val="heading 1"/>
-    <w:basedOn w:val="Standaard"/>
-    <w:next w:val="Standaard"/>
-    <w:link w:val="Kop1Char"/>
+    <w:basedOn w:val="Normal"/>
+    <w:next w:val="Normal"/>
+    <w:link w:val="Heading1Char"/>
     <w:uiPriority w:val="9"/>
     <w:qFormat/>
     <w:rsid w:val="00781444"/>
@@ -3677,11 +4850,11 @@
       <w:szCs w:val="32"/>
     </w:rPr>
   </w:style>
-  <w:style w:type="paragraph" w:styleId="Kop2">
+  <w:style w:type="paragraph" w:styleId="Heading2">
     <w:name w:val="heading 2"/>
-    <w:basedOn w:val="Standaard"/>
-    <w:next w:val="Standaard"/>
-    <w:link w:val="Kop2Char"/>
+    <w:basedOn w:val="Normal"/>
+    <w:next w:val="Normal"/>
+    <w:link w:val="Heading2Char"/>
     <w:uiPriority w:val="9"/>
     <w:unhideWhenUsed/>
     <w:qFormat/>
@@ -3699,13 +4872,13 @@
       <w:szCs w:val="26"/>
     </w:rPr>
   </w:style>
-  <w:style w:type="character" w:default="1" w:styleId="Standaardalinea-lettertype">
+  <w:style w:type="character" w:default="1" w:styleId="DefaultParagraphFont">
     <w:name w:val="Default Paragraph Font"/>
     <w:uiPriority w:val="1"/>
     <w:semiHidden/>
     <w:unhideWhenUsed/>
   </w:style>
-  <w:style w:type="table" w:default="1" w:styleId="Standaardtabel">
+  <w:style w:type="table" w:default="1" w:styleId="TableNormal">
     <w:name w:val="Normal Table"/>
     <w:uiPriority w:val="99"/>
     <w:semiHidden/>
@@ -3720,16 +4893,16 @@
       </w:tblCellMar>
     </w:tblPr>
   </w:style>
-  <w:style w:type="numbering" w:default="1" w:styleId="Geenlijst">
+  <w:style w:type="numbering" w:default="1" w:styleId="NoList">
     <w:name w:val="No List"/>
     <w:uiPriority w:val="99"/>
     <w:semiHidden/>
     <w:unhideWhenUsed/>
   </w:style>
-  <w:style w:type="character" w:customStyle="1" w:styleId="Kop1Char">
-    <w:name w:val="Kop 1 Char"/>
-    <w:basedOn w:val="Standaardalinea-lettertype"/>
-    <w:link w:val="Kop1"/>
+  <w:style w:type="character" w:customStyle="1" w:styleId="Heading1Char">
+    <w:name w:val="Heading 1 Char"/>
+    <w:basedOn w:val="DefaultParagraphFont"/>
+    <w:link w:val="Heading1"/>
     <w:uiPriority w:val="9"/>
     <w:rsid w:val="00781444"/>
     <w:rPr>
@@ -3739,9 +4912,9 @@
       <w:szCs w:val="32"/>
     </w:rPr>
   </w:style>
-  <w:style w:type="paragraph" w:styleId="Lijstalinea">
+  <w:style w:type="paragraph" w:styleId="ListParagraph">
     <w:name w:val="List Paragraph"/>
-    <w:basedOn w:val="Standaard"/>
+    <w:basedOn w:val="Normal"/>
     <w:uiPriority w:val="34"/>
     <w:qFormat/>
     <w:rsid w:val="00863B80"/>
@@ -3750,10 +4923,10 @@
       <w:contextualSpacing/>
     </w:pPr>
   </w:style>
-  <w:style w:type="character" w:customStyle="1" w:styleId="Kop2Char">
-    <w:name w:val="Kop 2 Char"/>
-    <w:basedOn w:val="Standaardalinea-lettertype"/>
-    <w:link w:val="Kop2"/>
+  <w:style w:type="character" w:customStyle="1" w:styleId="Heading2Char">
+    <w:name w:val="Heading 2 Char"/>
+    <w:basedOn w:val="DefaultParagraphFont"/>
+    <w:link w:val="Heading2"/>
     <w:uiPriority w:val="9"/>
     <w:rsid w:val="00803E29"/>
     <w:rPr>
@@ -3763,11 +4936,11 @@
       <w:szCs w:val="26"/>
     </w:rPr>
   </w:style>
-  <w:style w:type="paragraph" w:styleId="Titel">
+  <w:style w:type="paragraph" w:styleId="Title">
     <w:name w:val="Title"/>
-    <w:basedOn w:val="Standaard"/>
-    <w:next w:val="Standaard"/>
-    <w:link w:val="TitelChar"/>
+    <w:basedOn w:val="Normal"/>
+    <w:next w:val="Normal"/>
+    <w:link w:val="TitleChar"/>
     <w:uiPriority w:val="10"/>
     <w:qFormat/>
     <w:rsid w:val="00803E29"/>
@@ -3783,10 +4956,10 @@
       <w:szCs w:val="56"/>
     </w:rPr>
   </w:style>
-  <w:style w:type="character" w:customStyle="1" w:styleId="TitelChar">
-    <w:name w:val="Titel Char"/>
-    <w:basedOn w:val="Standaardalinea-lettertype"/>
-    <w:link w:val="Titel"/>
+  <w:style w:type="character" w:customStyle="1" w:styleId="TitleChar">
+    <w:name w:val="Title Char"/>
+    <w:basedOn w:val="DefaultParagraphFont"/>
+    <w:link w:val="Title"/>
     <w:uiPriority w:val="10"/>
     <w:rsid w:val="00803E29"/>
     <w:rPr>
@@ -3797,9 +4970,9 @@
       <w:szCs w:val="56"/>
     </w:rPr>
   </w:style>
-  <w:style w:type="table" w:styleId="Rastertabel4-Accent1">
+  <w:style w:type="table" w:styleId="GridTable4-Accent1">
     <w:name w:val="Grid Table 4 Accent 1"/>
-    <w:basedOn w:val="Standaardtabel"/>
+    <w:basedOn w:val="TableNormal"/>
     <w:uiPriority w:val="49"/>
     <w:rsid w:val="00CA23DF"/>
     <w:pPr>
@@ -3872,6 +5045,23 @@
         <w:shd w:val="clear" w:color="auto" w:fill="D9E2F3" w:themeFill="accent1" w:themeFillTint="33"/>
       </w:tcPr>
     </w:tblStylePr>
+  </w:style>
+  <w:style w:type="paragraph" w:styleId="NormalWeb">
+    <w:name w:val="Normal (Web)"/>
+    <w:basedOn w:val="Normal"/>
+    <w:uiPriority w:val="99"/>
+    <w:semiHidden/>
+    <w:unhideWhenUsed/>
+    <w:rsid w:val="009F4756"/>
+    <w:pPr>
+      <w:spacing w:before="100" w:beforeAutospacing="1" w:after="100" w:afterAutospacing="1" w:line="240" w:lineRule="auto"/>
+    </w:pPr>
+    <w:rPr>
+      <w:rFonts w:ascii="Times New Roman" w:eastAsia="Times New Roman" w:hAnsi="Times New Roman" w:cs="Times New Roman"/>
+      <w:sz w:val="24"/>
+      <w:szCs w:val="24"/>
+      <w:lang w:val="en-NL" w:eastAsia="en-NL"/>
+    </w:rPr>
   </w:style>
 </w:styles>
 </file>

</xml_diff>